<commit_message>
alati azurirani (Konacna verzija?)
</commit_message>
<xml_diff>
--- a/Korišćeni alati.docx
+++ b/Korišćeni alati.docx
@@ -45,7 +45,31 @@
         <w:rPr>
           <w:lang w:val="sr-Latn-RS"/>
         </w:rPr>
-        <w:t>Pencil verzija?, Adobe Photoshop verzija?</w:t>
+        <w:t xml:space="preserve">Evolus </w:t>
+      </w:r>
+      <w:r>
+        <w:rPr>
+          <w:lang w:val="sr-Latn-RS"/>
+        </w:rPr>
+        <w:t>Pencil</w:t>
+      </w:r>
+      <w:r>
+        <w:rPr>
+          <w:lang w:val="sr-Latn-RS"/>
+        </w:rPr>
+        <w:t xml:space="preserve"> 3.0.4</w:t>
+      </w:r>
+      <w:r>
+        <w:rPr>
+          <w:lang w:val="sr-Latn-RS"/>
+        </w:rPr>
+        <w:t xml:space="preserve">, Adobe Photoshop </w:t>
+      </w:r>
+      <w:r>
+        <w:rPr>
+          <w:lang w:val="sr-Latn-RS"/>
+        </w:rPr>
+        <w:t>CS5</w:t>
       </w:r>
     </w:p>
     <w:p>
@@ -89,7 +113,15 @@
         <w:rPr>
           <w:lang w:val="sr-Latn-RS"/>
         </w:rPr>
-        <w:t>7.3.0.1666</w:t>
+        <w:t>7.3.0.1</w:t>
+      </w:r>
+      <w:bookmarkStart w:id="0" w:name="_GoBack"/>
+      <w:bookmarkEnd w:id="0"/>
+      <w:r>
+        <w:rPr>
+          <w:lang w:val="sr-Latn-RS"/>
+        </w:rPr>
+        <w:t>666</w:t>
       </w:r>
     </w:p>
     <w:p>
@@ -107,6 +139,12 @@
         <w:rPr>
           <w:lang w:val="sr-Latn-RS"/>
         </w:rPr>
+        <w:t xml:space="preserve">Microsoft </w:t>
+      </w:r>
+      <w:r>
+        <w:rPr>
+          <w:lang w:val="sr-Latn-RS"/>
+        </w:rPr>
         <w:t>Word</w:t>
       </w:r>
     </w:p>
@@ -121,15 +159,7 @@
         <w:rPr>
           <w:lang w:val="sr-Latn-RS"/>
         </w:rPr>
-        <w:t>Faza modelovanja veb</w:t>
-      </w:r>
-      <w:bookmarkStart w:id="0" w:name="_GoBack"/>
-      <w:bookmarkEnd w:id="0"/>
-      <w:r>
-        <w:rPr>
-          <w:lang w:val="sr-Latn-RS"/>
-        </w:rPr>
-        <w:t xml:space="preserve"> aplikacije</w:t>
+        <w:t>Faza modelovanja veb aplikacije</w:t>
       </w:r>
     </w:p>
     <w:p>
@@ -147,7 +177,13 @@
         <w:rPr>
           <w:lang w:val="sr-Latn-RS"/>
         </w:rPr>
-        <w:t>StarUML verzija?</w:t>
+        <w:t xml:space="preserve">StarUML </w:t>
+      </w:r>
+      <w:r>
+        <w:rPr>
+          <w:lang w:val="sr-Latn-RS"/>
+        </w:rPr>
+        <w:t>5.0.2.1570</w:t>
       </w:r>
     </w:p>
     <w:p>
@@ -302,19 +338,19 @@
         <w:rPr>
           <w:lang w:val="sr-Latn-RS"/>
         </w:rPr>
-        <w:t>J</w:t>
-      </w:r>
-      <w:r>
-        <w:rPr>
-          <w:lang w:val="sr-Latn-RS"/>
-        </w:rPr>
-        <w:t>Q</w:t>
-      </w:r>
-      <w:r>
-        <w:rPr>
-          <w:lang w:val="sr-Latn-RS"/>
-        </w:rPr>
-        <w:t>uery</w:t>
+        <w:t>JQuery,</w:t>
+      </w:r>
+      <w:r>
+        <w:rPr>
+          <w:lang w:val="sr-Latn-RS"/>
+        </w:rPr>
+        <w:t xml:space="preserve"> </w:t>
+      </w:r>
+      <w:r>
+        <w:rPr>
+          <w:lang w:val="sr-Latn-RS"/>
+        </w:rPr>
+        <w:t>GoogleMaps API</w:t>
       </w:r>
       <w:r>
         <w:rPr>
@@ -323,34 +359,11 @@
         <w:t>,</w:t>
       </w:r>
       <w:r>
-        <w:rPr>
-          <w:lang w:val="sr-Latn-RS"/>
-        </w:rPr>
         <w:t xml:space="preserve"> </w:t>
       </w:r>
       <w:r>
-        <w:rPr>
-          <w:lang w:val="sr-Latn-RS"/>
-        </w:rPr>
-        <w:t>GoogleMaps API</w:t>
-      </w:r>
-      <w:r>
-        <w:rPr>
-          <w:lang w:val="sr-Latn-RS"/>
-        </w:rPr>
-        <w:t>,</w:t>
-      </w:r>
-      <w:r>
-        <w:t xml:space="preserve"> </w:t>
-      </w:r>
-      <w:proofErr w:type="spellStart"/>
-      <w:r>
-        <w:t>phpMyA</w:t>
-      </w:r>
-      <w:r>
-        <w:t>dmin</w:t>
-      </w:r>
-      <w:proofErr w:type="spellEnd"/>
+        <w:t>phpMyAdmin</w:t>
+      </w:r>
     </w:p>
     <w:p>
       <w:pPr>
@@ -1011,7 +1024,7 @@
     <w:lsdException w:name="Table Web 2" w:semiHidden="1" w:unhideWhenUsed="1"/>
     <w:lsdException w:name="Table Web 3" w:semiHidden="1" w:unhideWhenUsed="1"/>
     <w:lsdException w:name="Balloon Text" w:semiHidden="1" w:unhideWhenUsed="1"/>
-    <w:lsdException w:name="Table Grid" w:semiHidden="1" w:uiPriority="59" w:unhideWhenUsed="1"/>
+    <w:lsdException w:name="Table Grid" w:uiPriority="59"/>
     <w:lsdException w:name="Table Theme" w:semiHidden="1" w:unhideWhenUsed="1"/>
     <w:lsdException w:name="Placeholder Text" w:semiHidden="1"/>
     <w:lsdException w:name="No Spacing" w:uiPriority="1" w:qFormat="1"/>

</xml_diff>